<commit_message>
Laboratory work 2 is done
</commit_message>
<xml_diff>
--- a/LabWork2/Лабораторная работа №2.docx
+++ b/LabWork2/Лабораторная работа №2.docx
@@ -1569,15 +1569,7 @@
           <w:color w:val="000000"/>
           <w:szCs w:val="28"/>
         </w:rPr>
-        <w:t xml:space="preserve"> </w:t>
-      </w:r>
-      <w:r>
-        <w:rPr>
-          <w:rFonts w:cs="Times New Roman"/>
-          <w:color w:val="000000"/>
-          <w:szCs w:val="28"/>
-        </w:rPr>
-        <w:t xml:space="preserve">позволяет вам управлять статическими страницами через интерфейс администратора </w:t>
+        <w:t xml:space="preserve"> позволяет вам управлять статическими страницами через интерфейс администратора </w:t>
       </w:r>
       <w:proofErr w:type="spellStart"/>
       <w:r>
@@ -1613,15 +1605,7 @@
           <w:color w:val="000000"/>
           <w:szCs w:val="28"/>
         </w:rPr>
-        <w:t>.</w:t>
-      </w:r>
-      <w:r>
-        <w:rPr>
-          <w:rFonts w:cs="Times New Roman"/>
-          <w:color w:val="000000"/>
-          <w:szCs w:val="28"/>
-        </w:rPr>
-        <w:t xml:space="preserve"> Это представлено на рисунке 2.</w:t>
+        <w:t>. Это представлено на рисунке 2.</w:t>
       </w:r>
     </w:p>
     <w:p>
@@ -1769,23 +1753,7 @@
           <w:sz w:val="28"/>
           <w:szCs w:val="28"/>
         </w:rPr>
-        <w:t xml:space="preserve">Затем нам необходимо выставить настройки базы данных такие </w:t>
-      </w:r>
-      <w:proofErr w:type="gramStart"/>
-      <w:r>
-        <w:rPr>
-          <w:sz w:val="28"/>
-          <w:szCs w:val="28"/>
-        </w:rPr>
-        <w:t>же</w:t>
-      </w:r>
-      <w:proofErr w:type="gramEnd"/>
-      <w:r>
-        <w:rPr>
-          <w:sz w:val="28"/>
-          <w:szCs w:val="28"/>
-        </w:rPr>
-        <w:t xml:space="preserve"> как и в Лабораторной №1. </w:t>
+        <w:t xml:space="preserve">Затем нам необходимо выставить настройки базы данных такие же как и в Лабораторной №1. </w:t>
       </w:r>
       <w:r>
         <w:rPr>
@@ -1838,7 +1806,6 @@
         <w:t xml:space="preserve">': </w:t>
       </w:r>
       <w:proofErr w:type="spellStart"/>
-      <w:proofErr w:type="gramStart"/>
       <w:r>
         <w:rPr>
           <w:color w:val="000000"/>
@@ -1866,7 +1833,6 @@
         </w:rPr>
         <w:t>path</w:t>
       </w:r>
-      <w:proofErr w:type="gramEnd"/>
       <w:r>
         <w:rPr>
           <w:color w:val="000000"/>
@@ -2074,23 +2040,7 @@
           <w:sz w:val="28"/>
           <w:szCs w:val="28"/>
         </w:rPr>
-        <w:t xml:space="preserve">Рисунок 3 – Изменение параметра </w:t>
-      </w:r>
-      <w:r>
-        <w:rPr>
-          <w:color w:val="000000"/>
-          <w:sz w:val="28"/>
-          <w:szCs w:val="28"/>
-        </w:rPr>
-        <w:t>DATABASES</w:t>
-      </w:r>
-      <w:r>
-        <w:rPr>
-          <w:color w:val="000000"/>
-          <w:sz w:val="28"/>
-          <w:szCs w:val="28"/>
-        </w:rPr>
-        <w:t>.</w:t>
+        <w:t>Рисунок 3 – Изменение параметра DATABASES.</w:t>
       </w:r>
     </w:p>
     <w:p>
@@ -2188,47 +2138,7 @@
           <w:color w:val="000000"/>
           <w:szCs w:val="28"/>
         </w:rPr>
-        <w:t xml:space="preserve">в </w:t>
-      </w:r>
-      <w:r>
-        <w:rPr>
-          <w:rFonts w:cs="Times New Roman"/>
-          <w:color w:val="000000"/>
-          <w:szCs w:val="28"/>
-        </w:rPr>
-        <w:t>кортеж</w:t>
-      </w:r>
-      <w:r>
-        <w:rPr>
-          <w:rFonts w:cs="Times New Roman"/>
-          <w:color w:val="000000"/>
-          <w:szCs w:val="28"/>
-        </w:rPr>
-        <w:t>е</w:t>
-      </w:r>
-      <w:r>
-        <w:rPr>
-          <w:rFonts w:cs="Times New Roman"/>
-          <w:color w:val="000000"/>
-          <w:szCs w:val="28"/>
-        </w:rPr>
-        <w:t xml:space="preserve"> INSTALLED_APPS и добав</w:t>
-      </w:r>
-      <w:r>
-        <w:rPr>
-          <w:rFonts w:cs="Times New Roman"/>
-          <w:color w:val="000000"/>
-          <w:szCs w:val="28"/>
-        </w:rPr>
-        <w:t>ить</w:t>
-      </w:r>
-      <w:r>
-        <w:rPr>
-          <w:rFonts w:cs="Times New Roman"/>
-          <w:color w:val="000000"/>
-          <w:szCs w:val="28"/>
-        </w:rPr>
-        <w:t xml:space="preserve"> в конец элемента строку '</w:t>
+        <w:t>в кортеже INSTALLED_APPS и добавить в конец элемента строку '</w:t>
       </w:r>
       <w:proofErr w:type="spellStart"/>
       <w:r>
@@ -2246,15 +2156,7 @@
           <w:color w:val="000000"/>
           <w:szCs w:val="28"/>
         </w:rPr>
-        <w:t>'.</w:t>
-      </w:r>
-      <w:r>
-        <w:rPr>
-          <w:rFonts w:cs="Times New Roman"/>
-          <w:color w:val="000000"/>
-          <w:szCs w:val="28"/>
-        </w:rPr>
-        <w:t xml:space="preserve"> Это </w:t>
+        <w:t xml:space="preserve">'. Это </w:t>
       </w:r>
       <w:proofErr w:type="spellStart"/>
       <w:r>
@@ -2438,15 +2340,7 @@
           <w:sz w:val="28"/>
           <w:szCs w:val="28"/>
         </w:rPr>
-        <w:t xml:space="preserve"> нашего приложения</w:t>
-      </w:r>
-      <w:r>
-        <w:rPr>
-          <w:color w:val="000000"/>
-          <w:sz w:val="28"/>
-          <w:szCs w:val="28"/>
-        </w:rPr>
-        <w:t xml:space="preserve"> с помощью команды «</w:t>
+        <w:t xml:space="preserve"> нашего приложения с помощью команды «</w:t>
       </w:r>
       <w:proofErr w:type="spellStart"/>
       <w:r>
@@ -2602,25 +2496,14 @@
           <w:lang w:val="en-US"/>
         </w:rPr>
       </w:pPr>
-      <w:proofErr w:type="gramStart"/>
-      <w:r>
-        <w:rPr>
-          <w:color w:val="000000"/>
-          <w:sz w:val="28"/>
-          <w:szCs w:val="28"/>
-          <w:lang w:val="en-US"/>
-        </w:rPr>
-        <w:t>path(</w:t>
-      </w:r>
-      <w:proofErr w:type="gramEnd"/>
-      <w:r>
-        <w:rPr>
-          <w:color w:val="000000"/>
-          <w:sz w:val="28"/>
-          <w:szCs w:val="28"/>
-          <w:lang w:val="en-US"/>
-        </w:rPr>
-        <w:t xml:space="preserve">'admin/', </w:t>
+      <w:r>
+        <w:rPr>
+          <w:color w:val="000000"/>
+          <w:sz w:val="28"/>
+          <w:szCs w:val="28"/>
+          <w:lang w:val="en-US"/>
+        </w:rPr>
+        <w:t xml:space="preserve">path('admin/', </w:t>
       </w:r>
       <w:proofErr w:type="spellStart"/>
       <w:r>
@@ -2656,25 +2539,14 @@
           <w:lang w:val="en-US"/>
         </w:rPr>
       </w:pPr>
-      <w:proofErr w:type="gramStart"/>
-      <w:r>
-        <w:rPr>
-          <w:color w:val="000000"/>
-          <w:sz w:val="28"/>
-          <w:szCs w:val="28"/>
-          <w:lang w:val="en-US"/>
-        </w:rPr>
-        <w:t>path(</w:t>
-      </w:r>
-      <w:proofErr w:type="gramEnd"/>
-      <w:r>
-        <w:rPr>
-          <w:color w:val="000000"/>
-          <w:sz w:val="28"/>
-          <w:szCs w:val="28"/>
-          <w:lang w:val="en-US"/>
-        </w:rPr>
-        <w:t xml:space="preserve">'', </w:t>
+      <w:r>
+        <w:rPr>
+          <w:color w:val="000000"/>
+          <w:sz w:val="28"/>
+          <w:szCs w:val="28"/>
+          <w:lang w:val="en-US"/>
+        </w:rPr>
+        <w:t xml:space="preserve">path('', </w:t>
       </w:r>
       <w:proofErr w:type="spellStart"/>
       <w:r>
@@ -2856,7 +2728,6 @@
         <w:t xml:space="preserve">from </w:t>
       </w:r>
       <w:proofErr w:type="spellStart"/>
-      <w:proofErr w:type="gramStart"/>
       <w:r>
         <w:rPr>
           <w:color w:val="000000"/>
@@ -2867,7 +2738,6 @@
         <w:t>django.http</w:t>
       </w:r>
       <w:proofErr w:type="spellEnd"/>
-      <w:proofErr w:type="gramEnd"/>
       <w:r>
         <w:rPr>
           <w:color w:val="000000"/>
@@ -2935,7 +2805,6 @@
         <w:t xml:space="preserve">return </w:t>
       </w:r>
       <w:proofErr w:type="spellStart"/>
-      <w:proofErr w:type="gramStart"/>
       <w:r>
         <w:rPr>
           <w:color w:val="000000"/>
@@ -2956,7 +2825,6 @@
         <w:t>(</w:t>
       </w:r>
       <w:proofErr w:type="spellStart"/>
-      <w:proofErr w:type="gramEnd"/>
       <w:r>
         <w:rPr>
           <w:color w:val="000000"/>
@@ -3523,15 +3391,7 @@
           <w:color w:val="000000"/>
           <w:szCs w:val="28"/>
         </w:rPr>
-        <w:t>http://127.0.0.1:8000/hello/ возвращался тот же самый текст</w:t>
-      </w:r>
-      <w:r>
-        <w:rPr>
-          <w:rFonts w:cs="Times New Roman"/>
-          <w:color w:val="000000"/>
-          <w:szCs w:val="28"/>
-        </w:rPr>
-        <w:t xml:space="preserve">. Для этого в файле </w:t>
+        <w:t xml:space="preserve">http://127.0.0.1:8000/hello/ возвращался тот же самый текст. Для этого в файле </w:t>
       </w:r>
       <w:proofErr w:type="spellStart"/>
       <w:r>
@@ -3590,7 +3450,6 @@
         <w:t>» добавим «</w:t>
       </w:r>
       <w:proofErr w:type="spellStart"/>
-      <w:proofErr w:type="gramStart"/>
       <w:r>
         <w:rPr>
           <w:rFonts w:cs="Times New Roman"/>
@@ -3606,16 +3465,7 @@
           <w:color w:val="000000"/>
           <w:szCs w:val="28"/>
         </w:rPr>
-        <w:t>(</w:t>
-      </w:r>
-      <w:proofErr w:type="gramEnd"/>
-      <w:r>
-        <w:rPr>
-          <w:rFonts w:cs="Times New Roman"/>
-          <w:color w:val="000000"/>
-          <w:szCs w:val="28"/>
-        </w:rPr>
-        <w:t>'</w:t>
+        <w:t>('</w:t>
       </w:r>
       <w:proofErr w:type="spellStart"/>
       <w:r>
@@ -3687,31 +3537,7 @@
           <w:color w:val="000000"/>
           <w:szCs w:val="28"/>
         </w:rPr>
-        <w:t>'),</w:t>
-      </w:r>
-      <w:r>
-        <w:rPr>
-          <w:rFonts w:cs="Times New Roman"/>
-          <w:color w:val="000000"/>
-          <w:szCs w:val="28"/>
-        </w:rPr>
-        <w:t>». После этого после перехода по адресу «</w:t>
-      </w:r>
-      <w:r>
-        <w:rPr>
-          <w:rFonts w:cs="Times New Roman"/>
-          <w:color w:val="000000"/>
-          <w:szCs w:val="28"/>
-        </w:rPr>
-        <w:t>http://127.0.0.1:8000/hello/</w:t>
-      </w:r>
-      <w:r>
-        <w:rPr>
-          <w:rFonts w:cs="Times New Roman"/>
-          <w:color w:val="000000"/>
-          <w:szCs w:val="28"/>
-        </w:rPr>
-        <w:t xml:space="preserve">» у нас будет </w:t>
+        <w:t xml:space="preserve">'),». После этого после перехода по адресу «http://127.0.0.1:8000/hello/» у нас будет </w:t>
       </w:r>
       <w:r>
         <w:rPr>
@@ -3726,14 +3552,7 @@
           <w:rFonts w:cs="Times New Roman"/>
           <w:szCs w:val="28"/>
         </w:rPr>
-        <w:t>«http://127.0.0.1:8000/»</w:t>
-      </w:r>
-      <w:r>
-        <w:rPr>
-          <w:rFonts w:cs="Times New Roman"/>
-          <w:szCs w:val="28"/>
-        </w:rPr>
-        <w:t>.</w:t>
+        <w:t>«http://127.0.0.1:8000/».</w:t>
       </w:r>
     </w:p>
     <w:p>
@@ -3758,32 +3577,16 @@
           <w:color w:val="000000"/>
           <w:szCs w:val="28"/>
         </w:rPr>
-        <w:t>убрать</w:t>
-      </w:r>
-      <w:r>
-        <w:rPr>
-          <w:rFonts w:cs="Times New Roman"/>
-          <w:color w:val="000000"/>
-          <w:szCs w:val="28"/>
-        </w:rPr>
-        <w:t xml:space="preserve"> указание типа возвращаемого ответа классу </w:t>
-      </w:r>
-      <w:proofErr w:type="spellStart"/>
-      <w:r>
-        <w:rPr>
-          <w:rFonts w:cs="Times New Roman"/>
-          <w:color w:val="000000"/>
-          <w:szCs w:val="28"/>
-        </w:rPr>
-        <w:t>HttpRespons</w:t>
-      </w:r>
-      <w:r>
-        <w:rPr>
-          <w:rFonts w:cs="Times New Roman"/>
-          <w:color w:val="000000"/>
-          <w:szCs w:val="28"/>
-        </w:rPr>
-        <w:t>е</w:t>
+        <w:t xml:space="preserve">убрать указание типа возвращаемого ответа классу </w:t>
+      </w:r>
+      <w:proofErr w:type="spellStart"/>
+      <w:r>
+        <w:rPr>
+          <w:rFonts w:cs="Times New Roman"/>
+          <w:color w:val="000000"/>
+          <w:szCs w:val="28"/>
+        </w:rPr>
+        <w:t>HttpResponsе</w:t>
       </w:r>
       <w:proofErr w:type="spellEnd"/>
       <w:r>
@@ -3868,23 +3671,7 @@
           <w:color w:val="000000"/>
           <w:szCs w:val="28"/>
         </w:rPr>
-        <w:t>Р</w:t>
-      </w:r>
-      <w:r>
-        <w:rPr>
-          <w:rFonts w:cs="Times New Roman"/>
-          <w:color w:val="000000"/>
-          <w:szCs w:val="28"/>
-        </w:rPr>
-        <w:t>езультат после удаления типа возвращаемого ответа</w:t>
-      </w:r>
-      <w:r>
-        <w:rPr>
-          <w:rFonts w:cs="Times New Roman"/>
-          <w:color w:val="000000"/>
-          <w:szCs w:val="28"/>
-        </w:rPr>
-        <w:t>.</w:t>
+        <w:t>Результат после удаления типа возвращаемого ответа.</w:t>
       </w:r>
     </w:p>
     <w:p>
@@ -3901,49 +3688,7 @@
           <w:color w:val="000000"/>
           <w:szCs w:val="28"/>
         </w:rPr>
-        <w:t xml:space="preserve">Можно </w:t>
-      </w:r>
-      <w:proofErr w:type="gramStart"/>
-      <w:r>
-        <w:rPr>
-          <w:rFonts w:cs="Times New Roman"/>
-          <w:color w:val="000000"/>
-          <w:szCs w:val="28"/>
-        </w:rPr>
-        <w:t>заметить</w:t>
-      </w:r>
-      <w:proofErr w:type="gramEnd"/>
-      <w:r>
-        <w:rPr>
-          <w:rFonts w:cs="Times New Roman"/>
-          <w:color w:val="000000"/>
-          <w:szCs w:val="28"/>
-        </w:rPr>
-        <w:t xml:space="preserve"> что после удаления </w:t>
-      </w:r>
-      <w:r>
-        <w:rPr>
-          <w:rFonts w:cs="Times New Roman"/>
-          <w:color w:val="000000"/>
-          <w:szCs w:val="28"/>
-        </w:rPr>
-        <w:t>указани</w:t>
-      </w:r>
-      <w:r>
-        <w:rPr>
-          <w:rFonts w:cs="Times New Roman"/>
-          <w:color w:val="000000"/>
-          <w:szCs w:val="28"/>
-        </w:rPr>
-        <w:t>я</w:t>
-      </w:r>
-      <w:r>
-        <w:rPr>
-          <w:rFonts w:cs="Times New Roman"/>
-          <w:color w:val="000000"/>
-          <w:szCs w:val="28"/>
-        </w:rPr>
-        <w:t xml:space="preserve"> типа возвращаемого ответа классу </w:t>
+        <w:t xml:space="preserve">Можно заметить что после удаления указания типа возвращаемого ответа классу </w:t>
       </w:r>
       <w:proofErr w:type="spellStart"/>
       <w:r>
@@ -4083,23 +3828,7 @@
           <w:rFonts w:cs="Times New Roman"/>
           <w:szCs w:val="28"/>
         </w:rPr>
-        <w:t xml:space="preserve"> создайте файл index.html </w:t>
-      </w:r>
-      <w:proofErr w:type="gramStart"/>
-      <w:r>
-        <w:rPr>
-          <w:rFonts w:cs="Times New Roman"/>
-          <w:szCs w:val="28"/>
-        </w:rPr>
-        <w:t>с кодом</w:t>
-      </w:r>
-      <w:proofErr w:type="gramEnd"/>
-      <w:r>
-        <w:rPr>
-          <w:rFonts w:cs="Times New Roman"/>
-          <w:szCs w:val="28"/>
-        </w:rPr>
-        <w:t xml:space="preserve"> который представлен на Листинге 1.</w:t>
+        <w:t xml:space="preserve"> создайте файл index.html с кодом который представлен на Листинге 1.</w:t>
       </w:r>
     </w:p>
     <w:p>
@@ -4230,7 +3959,6 @@
         </w:rPr>
         <w:t xml:space="preserve">, </w:t>
       </w:r>
-      <w:proofErr w:type="gramStart"/>
       <w:r>
         <w:rPr>
           <w:color w:val="000000"/>
@@ -4246,17 +3974,7 @@
           <w:szCs w:val="28"/>
           <w:lang w:val="en-US"/>
         </w:rPr>
-        <w:t>!&lt;</w:t>
-      </w:r>
-      <w:proofErr w:type="gramEnd"/>
-      <w:r>
-        <w:rPr>
-          <w:color w:val="000000"/>
-          <w:sz w:val="28"/>
-          <w:szCs w:val="28"/>
-          <w:lang w:val="en-US"/>
-        </w:rPr>
-        <w:t>/title&gt;</w:t>
+        <w:t>!&lt;/title&gt;</w:t>
       </w:r>
     </w:p>
     <w:p>
@@ -4268,33 +3986,17 @@
           <w:color w:val="000000"/>
           <w:sz w:val="28"/>
           <w:szCs w:val="28"/>
-        </w:rPr>
-      </w:pPr>
-      <w:r>
-        <w:rPr>
-          <w:color w:val="000000"/>
-          <w:sz w:val="28"/>
-          <w:szCs w:val="28"/>
-        </w:rPr>
-        <w:t>&lt;/</w:t>
-      </w:r>
-      <w:proofErr w:type="spellStart"/>
-      <w:r>
-        <w:rPr>
-          <w:color w:val="000000"/>
-          <w:sz w:val="28"/>
-          <w:szCs w:val="28"/>
-        </w:rPr>
-        <w:t>head</w:t>
-      </w:r>
-      <w:proofErr w:type="spellEnd"/>
-      <w:r>
-        <w:rPr>
-          <w:color w:val="000000"/>
-          <w:sz w:val="28"/>
-          <w:szCs w:val="28"/>
-        </w:rPr>
-        <w:t>&gt;</w:t>
+          <w:lang w:val="en-US"/>
+        </w:rPr>
+      </w:pPr>
+      <w:r>
+        <w:rPr>
+          <w:color w:val="000000"/>
+          <w:sz w:val="28"/>
+          <w:szCs w:val="28"/>
+          <w:lang w:val="en-US"/>
+        </w:rPr>
+        <w:t>&lt;/head&gt;</w:t>
       </w:r>
     </w:p>
     <w:p>
@@ -4352,25 +4054,7 @@
           <w:sz w:val="28"/>
           <w:szCs w:val="28"/>
         </w:rPr>
-        <w:t>&lt;h</w:t>
-      </w:r>
-      <w:proofErr w:type="gramStart"/>
-      <w:r>
-        <w:rPr>
-          <w:color w:val="000000"/>
-          <w:sz w:val="28"/>
-          <w:szCs w:val="28"/>
-        </w:rPr>
-        <w:t>1&gt;Привет</w:t>
-      </w:r>
-      <w:proofErr w:type="gramEnd"/>
-      <w:r>
-        <w:rPr>
-          <w:color w:val="000000"/>
-          <w:sz w:val="28"/>
-          <w:szCs w:val="28"/>
-        </w:rPr>
-        <w:t>, Мир!&lt;/h1&gt;</w:t>
+        <w:t>&lt;h1&gt;Привет, Мир!&lt;/h1&gt;</w:t>
       </w:r>
     </w:p>
     <w:p>
@@ -4390,25 +4074,7 @@
           <w:sz w:val="28"/>
           <w:szCs w:val="28"/>
         </w:rPr>
-        <w:t>&lt;h</w:t>
-      </w:r>
-      <w:proofErr w:type="gramStart"/>
-      <w:r>
-        <w:rPr>
-          <w:color w:val="000000"/>
-          <w:sz w:val="28"/>
-          <w:szCs w:val="28"/>
-        </w:rPr>
-        <w:t>2&gt;Это</w:t>
-      </w:r>
-      <w:proofErr w:type="gramEnd"/>
-      <w:r>
-        <w:rPr>
-          <w:color w:val="000000"/>
-          <w:sz w:val="28"/>
-          <w:szCs w:val="28"/>
-        </w:rPr>
-        <w:t xml:space="preserve"> учебный сайт, с его помощью будут изучены технологии</w:t>
+        <w:t>&lt;h2&gt;Это учебный сайт, с его помощью будут изучены технологии</w:t>
       </w:r>
     </w:p>
     <w:p>
@@ -4453,7 +4119,6 @@
         <w:t>, html/</w:t>
       </w:r>
       <w:proofErr w:type="spellStart"/>
-      <w:proofErr w:type="gramStart"/>
       <w:r>
         <w:rPr>
           <w:color w:val="000000"/>
@@ -4471,17 +4136,7 @@
           <w:szCs w:val="28"/>
           <w:lang w:val="en-US"/>
         </w:rPr>
-        <w:t>.&lt;</w:t>
-      </w:r>
-      <w:proofErr w:type="gramEnd"/>
-      <w:r>
-        <w:rPr>
-          <w:color w:val="000000"/>
-          <w:sz w:val="28"/>
-          <w:szCs w:val="28"/>
-          <w:lang w:val="en-US"/>
-        </w:rPr>
-        <w:t>/h2&gt;</w:t>
+        <w:t>.&lt;/h2&gt;</w:t>
       </w:r>
     </w:p>
     <w:p>
@@ -4501,25 +4156,7 @@
           <w:sz w:val="28"/>
           <w:szCs w:val="28"/>
         </w:rPr>
-        <w:t>&lt;h</w:t>
-      </w:r>
-      <w:proofErr w:type="gramStart"/>
-      <w:r>
-        <w:rPr>
-          <w:color w:val="000000"/>
-          <w:sz w:val="28"/>
-          <w:szCs w:val="28"/>
-        </w:rPr>
-        <w:t>3&gt;Как</w:t>
-      </w:r>
-      <w:proofErr w:type="gramEnd"/>
-      <w:r>
-        <w:rPr>
-          <w:color w:val="000000"/>
-          <w:sz w:val="28"/>
-          <w:szCs w:val="28"/>
-        </w:rPr>
-        <w:t xml:space="preserve"> видите, здесь используются заголовки различных</w:t>
+        <w:t>&lt;h3&gt;Как видите, здесь используются заголовки различных</w:t>
       </w:r>
     </w:p>
     <w:p>
@@ -4533,23 +4170,13 @@
           <w:szCs w:val="28"/>
         </w:rPr>
       </w:pPr>
-      <w:proofErr w:type="gramStart"/>
-      <w:r>
-        <w:rPr>
-          <w:color w:val="000000"/>
-          <w:sz w:val="28"/>
-          <w:szCs w:val="28"/>
-        </w:rPr>
-        <w:t>уровней.&lt;</w:t>
-      </w:r>
-      <w:proofErr w:type="gramEnd"/>
-      <w:r>
-        <w:rPr>
-          <w:color w:val="000000"/>
-          <w:sz w:val="28"/>
-          <w:szCs w:val="28"/>
-        </w:rPr>
-        <w:t>/h3&gt;</w:t>
+      <w:r>
+        <w:rPr>
+          <w:color w:val="000000"/>
+          <w:sz w:val="28"/>
+          <w:szCs w:val="28"/>
+        </w:rPr>
+        <w:t>уровней.&lt;/h3&gt;</w:t>
       </w:r>
     </w:p>
     <w:p>
@@ -4833,25 +4460,7 @@
           <w:sz w:val="28"/>
           <w:szCs w:val="28"/>
         </w:rPr>
-        <w:t xml:space="preserve">&gt;последний </w:t>
-      </w:r>
-      <w:proofErr w:type="gramStart"/>
-      <w:r>
-        <w:rPr>
-          <w:color w:val="000000"/>
-          <w:sz w:val="28"/>
-          <w:szCs w:val="28"/>
-        </w:rPr>
-        <w:t>элемент.&lt;</w:t>
-      </w:r>
-      <w:proofErr w:type="gramEnd"/>
-      <w:r>
-        <w:rPr>
-          <w:color w:val="000000"/>
-          <w:sz w:val="28"/>
-          <w:szCs w:val="28"/>
-        </w:rPr>
-        <w:t>/</w:t>
+        <w:t>&gt;последний элемент.&lt;/</w:t>
       </w:r>
       <w:proofErr w:type="spellStart"/>
       <w:r>
@@ -5211,25 +4820,7 @@
           <w:sz w:val="28"/>
           <w:szCs w:val="28"/>
         </w:rPr>
-        <w:t xml:space="preserve">&gt;последний </w:t>
-      </w:r>
-      <w:proofErr w:type="gramStart"/>
-      <w:r>
-        <w:rPr>
-          <w:color w:val="000000"/>
-          <w:sz w:val="28"/>
-          <w:szCs w:val="28"/>
-        </w:rPr>
-        <w:t>элемент.&lt;</w:t>
-      </w:r>
-      <w:proofErr w:type="gramEnd"/>
-      <w:r>
-        <w:rPr>
-          <w:color w:val="000000"/>
-          <w:sz w:val="28"/>
-          <w:szCs w:val="28"/>
-        </w:rPr>
-        <w:t>/</w:t>
+        <w:t>&gt;последний элемент.&lt;/</w:t>
       </w:r>
       <w:proofErr w:type="spellStart"/>
       <w:r>
@@ -7419,15 +7010,7 @@
           <w:sz w:val="28"/>
           <w:szCs w:val="28"/>
         </w:rPr>
-        <w:t xml:space="preserve"> </w:t>
-      </w:r>
-      <w:r>
-        <w:rPr>
-          <w:color w:val="000000"/>
-          <w:sz w:val="28"/>
-          <w:szCs w:val="28"/>
-        </w:rPr>
-        <w:t xml:space="preserve">к функции-представлению </w:t>
+        <w:t xml:space="preserve"> к функции-представлению </w:t>
       </w:r>
       <w:proofErr w:type="spellStart"/>
       <w:r>
@@ -7508,7 +7091,6 @@
         <w:t xml:space="preserve">from </w:t>
       </w:r>
       <w:proofErr w:type="spellStart"/>
-      <w:proofErr w:type="gramStart"/>
       <w:r>
         <w:rPr>
           <w:color w:val="000000"/>
@@ -7519,7 +7101,6 @@
         <w:t>django.shortcuts</w:t>
       </w:r>
       <w:proofErr w:type="spellEnd"/>
-      <w:proofErr w:type="gramEnd"/>
       <w:r>
         <w:rPr>
           <w:color w:val="000000"/>
@@ -7655,27 +7236,7 @@
           <w:szCs w:val="28"/>
           <w:lang w:val="en-US"/>
         </w:rPr>
-        <w:t xml:space="preserve">return </w:t>
-      </w:r>
-      <w:proofErr w:type="gramStart"/>
-      <w:r>
-        <w:rPr>
-          <w:color w:val="000000"/>
-          <w:sz w:val="28"/>
-          <w:szCs w:val="28"/>
-          <w:lang w:val="en-US"/>
-        </w:rPr>
-        <w:t>render(</w:t>
-      </w:r>
-      <w:proofErr w:type="gramEnd"/>
-      <w:r>
-        <w:rPr>
-          <w:color w:val="000000"/>
-          <w:sz w:val="28"/>
-          <w:szCs w:val="28"/>
-          <w:lang w:val="en-US"/>
-        </w:rPr>
-        <w:t>request, 'templates/index.html')</w:t>
+        <w:t>return render(request, 'templates/index.html')</w:t>
       </w:r>
     </w:p>
     <w:p>
@@ -7690,23 +7251,13 @@
           <w:szCs w:val="28"/>
         </w:rPr>
       </w:pPr>
-      <w:proofErr w:type="gramStart"/>
-      <w:r>
-        <w:rPr>
-          <w:color w:val="000000"/>
-          <w:sz w:val="28"/>
-          <w:szCs w:val="28"/>
-        </w:rPr>
-        <w:t>Также, для того, чтобы</w:t>
-      </w:r>
-      <w:proofErr w:type="gramEnd"/>
-      <w:r>
-        <w:rPr>
-          <w:color w:val="000000"/>
-          <w:sz w:val="28"/>
-          <w:szCs w:val="28"/>
-        </w:rPr>
-        <w:t xml:space="preserve"> файл index.html был найден в директории </w:t>
+      <w:r>
+        <w:rPr>
+          <w:color w:val="000000"/>
+          <w:sz w:val="28"/>
+          <w:szCs w:val="28"/>
+        </w:rPr>
+        <w:t xml:space="preserve">Также, для того, чтобы файл index.html был найден в директории </w:t>
       </w:r>
       <w:proofErr w:type="spellStart"/>
       <w:r>
@@ -7750,25 +7301,14 @@
         <w:t>'DIRS': [</w:t>
       </w:r>
       <w:proofErr w:type="spellStart"/>
-      <w:proofErr w:type="gramStart"/>
-      <w:r>
-        <w:rPr>
-          <w:color w:val="000000"/>
-          <w:sz w:val="28"/>
-          <w:szCs w:val="28"/>
-          <w:lang w:val="en-US"/>
-        </w:rPr>
-        <w:t>os.path</w:t>
-      </w:r>
-      <w:proofErr w:type="gramEnd"/>
-      <w:r>
-        <w:rPr>
-          <w:color w:val="000000"/>
-          <w:sz w:val="28"/>
-          <w:szCs w:val="28"/>
-          <w:lang w:val="en-US"/>
-        </w:rPr>
-        <w:t>.join</w:t>
+      <w:r>
+        <w:rPr>
+          <w:color w:val="000000"/>
+          <w:sz w:val="28"/>
+          <w:szCs w:val="28"/>
+          <w:lang w:val="en-US"/>
+        </w:rPr>
+        <w:t>os.path.join</w:t>
       </w:r>
       <w:proofErr w:type="spellEnd"/>
       <w:r>
@@ -7857,15 +7397,7 @@
           <w:color w:val="000000"/>
           <w:szCs w:val="28"/>
         </w:rPr>
-        <w:t>,</w:t>
-      </w:r>
-      <w:r>
-        <w:rPr>
-          <w:rFonts w:cs="Times New Roman"/>
-          <w:color w:val="000000"/>
-          <w:szCs w:val="28"/>
-        </w:rPr>
-        <w:t xml:space="preserve"> и посмотрим результаты. На рисунке 9 представлена страница с результатами вышеописанных операций.</w:t>
+        <w:t>, и посмотрим результаты. На рисунке 9 представлена страница с результатами вышеописанных операций.</w:t>
       </w:r>
     </w:p>
     <w:p>
@@ -7985,15 +7517,7 @@
           <w:color w:val="000000"/>
           <w:szCs w:val="28"/>
         </w:rPr>
-        <w:t>&gt;</w:t>
-      </w:r>
-      <w:r>
-        <w:rPr>
-          <w:rFonts w:cs="Times New Roman"/>
-          <w:color w:val="000000"/>
-          <w:szCs w:val="28"/>
-        </w:rPr>
-        <w:t xml:space="preserve"> </w:t>
+        <w:t xml:space="preserve">&gt; </w:t>
       </w:r>
       <w:r>
         <w:rPr>
@@ -8070,15 +7594,7 @@
           <w:color w:val="000000"/>
           <w:szCs w:val="28"/>
         </w:rPr>
-        <w:t>&gt;</w:t>
-      </w:r>
-      <w:r>
-        <w:rPr>
-          <w:rFonts w:cs="Times New Roman"/>
-          <w:color w:val="000000"/>
-          <w:szCs w:val="28"/>
-        </w:rPr>
-        <w:t xml:space="preserve">. </w:t>
+        <w:t xml:space="preserve">&gt;. </w:t>
       </w:r>
       <w:r>
         <w:rPr>
@@ -8154,23 +7670,7 @@
           <w:szCs w:val="28"/>
         </w:rPr>
         <w:tab/>
-        <w:t>Рисунок 10 - Р</w:t>
-      </w:r>
-      <w:r>
-        <w:rPr>
-          <w:rFonts w:cs="Times New Roman"/>
-          <w:color w:val="000000"/>
-          <w:szCs w:val="28"/>
-        </w:rPr>
-        <w:t>езультат добавления двух строк и двух столбцов</w:t>
-      </w:r>
-      <w:r>
-        <w:rPr>
-          <w:rFonts w:cs="Times New Roman"/>
-          <w:color w:val="000000"/>
-          <w:szCs w:val="28"/>
-        </w:rPr>
-        <w:t>.</w:t>
+        <w:t>Рисунок 10 - Результат добавления двух строк и двух столбцов.</w:t>
       </w:r>
     </w:p>
     <w:p>
@@ -8502,7 +8002,6 @@
           <w:rFonts w:cs="Times New Roman"/>
           <w:color w:val="000000"/>
           <w:szCs w:val="28"/>
-          <w:lang w:val="en-US"/>
         </w:rPr>
         <w:tab/>
       </w:r>
@@ -8597,15 +8096,7 @@
           <w:sz w:val="27"/>
           <w:szCs w:val="27"/>
         </w:rPr>
-        <w:t>«static_handler.html</w:t>
-      </w:r>
-      <w:r>
-        <w:rPr>
-          <w:color w:val="000000"/>
-          <w:sz w:val="27"/>
-          <w:szCs w:val="27"/>
-        </w:rPr>
-        <w:t>».</w:t>
+        <w:t>«static_handler.html».</w:t>
       </w:r>
     </w:p>
     <w:p>
@@ -8711,21 +8202,15 @@
           <w:color w:val="000000"/>
           <w:szCs w:val="28"/>
         </w:rPr>
-        <w:t>, а в ней файл index.css</w:t>
-      </w:r>
-      <w:r>
-        <w:rPr>
-          <w:color w:val="000000"/>
-          <w:szCs w:val="28"/>
-        </w:rPr>
-        <w:t>, код которого представлен на Листинге 2.</w:t>
-      </w:r>
-    </w:p>
-    <w:p>
-      <w:pPr>
-        <w:rPr>
-          <w:color w:val="000000"/>
-          <w:szCs w:val="28"/>
+        <w:t>, а в ней файл index.css, код которого представлен на Листинге 2.</w:t>
+      </w:r>
+    </w:p>
+    <w:p>
+      <w:pPr>
+        <w:rPr>
+          <w:color w:val="000000"/>
+          <w:szCs w:val="28"/>
+          <w:lang w:val="en-US"/>
         </w:rPr>
       </w:pPr>
       <w:r>
@@ -8734,31 +8219,48 @@
           <w:szCs w:val="28"/>
         </w:rPr>
         <w:tab/>
-        <w:t>Листинг 2 - Ф</w:t>
-      </w:r>
-      <w:r>
-        <w:rPr>
-          <w:color w:val="000000"/>
-          <w:szCs w:val="28"/>
-        </w:rPr>
-        <w:t>айл index.css</w:t>
-      </w:r>
-    </w:p>
-    <w:p>
-      <w:pPr>
-        <w:pStyle w:val="af1"/>
-        <w:rPr>
-          <w:color w:val="000000"/>
-          <w:sz w:val="28"/>
-          <w:szCs w:val="28"/>
-          <w:lang w:val="en-US"/>
-        </w:rPr>
-      </w:pPr>
-      <w:r>
-        <w:rPr>
-          <w:color w:val="000000"/>
-          <w:sz w:val="28"/>
-          <w:szCs w:val="28"/>
+        <w:t>Листинг</w:t>
+      </w:r>
+      <w:r>
+        <w:rPr>
+          <w:color w:val="000000"/>
+          <w:szCs w:val="28"/>
+          <w:lang w:val="en-US"/>
+        </w:rPr>
+        <w:t xml:space="preserve"> 2 - </w:t>
+      </w:r>
+      <w:r>
+        <w:rPr>
+          <w:color w:val="000000"/>
+          <w:szCs w:val="28"/>
+        </w:rPr>
+        <w:t>Файл</w:t>
+      </w:r>
+      <w:r>
+        <w:rPr>
+          <w:color w:val="000000"/>
+          <w:szCs w:val="28"/>
+          <w:lang w:val="en-US"/>
+        </w:rPr>
+        <w:t xml:space="preserve"> index.css</w:t>
+      </w:r>
+    </w:p>
+    <w:p>
+      <w:pPr>
+        <w:pStyle w:val="af1"/>
+        <w:rPr>
+          <w:color w:val="000000"/>
+          <w:sz w:val="28"/>
+          <w:szCs w:val="28"/>
+          <w:lang w:val="en-US"/>
+        </w:rPr>
+      </w:pPr>
+      <w:r>
+        <w:rPr>
+          <w:color w:val="000000"/>
+          <w:sz w:val="28"/>
+          <w:szCs w:val="28"/>
+          <w:lang w:val="en-US"/>
         </w:rPr>
         <w:tab/>
       </w:r>
@@ -9316,25 +8818,17 @@
           <w:color w:val="000000"/>
           <w:sz w:val="28"/>
           <w:szCs w:val="28"/>
-        </w:rPr>
-      </w:pPr>
-      <w:proofErr w:type="spellStart"/>
-      <w:r>
-        <w:rPr>
-          <w:color w:val="000000"/>
-          <w:sz w:val="28"/>
-          <w:szCs w:val="28"/>
-        </w:rPr>
-        <w:t>height</w:t>
-      </w:r>
-      <w:proofErr w:type="spellEnd"/>
-      <w:r>
-        <w:rPr>
-          <w:color w:val="000000"/>
-          <w:sz w:val="28"/>
-          <w:szCs w:val="28"/>
-        </w:rPr>
-        <w:t>: 30px;</w:t>
+          <w:lang w:val="en-US"/>
+        </w:rPr>
+      </w:pPr>
+      <w:r>
+        <w:rPr>
+          <w:color w:val="000000"/>
+          <w:sz w:val="28"/>
+          <w:szCs w:val="28"/>
+          <w:lang w:val="en-US"/>
+        </w:rPr>
+        <w:t>height: 30px;</w:t>
       </w:r>
     </w:p>
     <w:p>
@@ -9345,43 +8839,17 @@
           <w:color w:val="000000"/>
           <w:sz w:val="28"/>
           <w:szCs w:val="28"/>
-        </w:rPr>
-      </w:pPr>
-      <w:proofErr w:type="spellStart"/>
-      <w:r>
-        <w:rPr>
-          <w:color w:val="000000"/>
-          <w:sz w:val="28"/>
-          <w:szCs w:val="28"/>
-        </w:rPr>
-        <w:t>width</w:t>
-      </w:r>
-      <w:proofErr w:type="spellEnd"/>
-      <w:r>
-        <w:rPr>
-          <w:color w:val="000000"/>
-          <w:sz w:val="28"/>
-          <w:szCs w:val="28"/>
-        </w:rPr>
-        <w:t xml:space="preserve">: </w:t>
-      </w:r>
-      <w:proofErr w:type="spellStart"/>
-      <w:r>
-        <w:rPr>
-          <w:color w:val="000000"/>
-          <w:sz w:val="28"/>
-          <w:szCs w:val="28"/>
-        </w:rPr>
-        <w:t>auto</w:t>
-      </w:r>
-      <w:proofErr w:type="spellEnd"/>
-      <w:r>
-        <w:rPr>
-          <w:color w:val="000000"/>
-          <w:sz w:val="28"/>
-          <w:szCs w:val="28"/>
-        </w:rPr>
-        <w:t>;</w:t>
+          <w:lang w:val="en-US"/>
+        </w:rPr>
+      </w:pPr>
+      <w:r>
+        <w:rPr>
+          <w:color w:val="000000"/>
+          <w:sz w:val="28"/>
+          <w:szCs w:val="28"/>
+          <w:lang w:val="en-US"/>
+        </w:rPr>
+        <w:t>width: auto;</w:t>
       </w:r>
     </w:p>
     <w:p>
@@ -9392,13 +8860,15 @@
           <w:color w:val="000000"/>
           <w:sz w:val="28"/>
           <w:szCs w:val="28"/>
-        </w:rPr>
-      </w:pPr>
-      <w:r>
-        <w:rPr>
-          <w:color w:val="000000"/>
-          <w:sz w:val="28"/>
-          <w:szCs w:val="28"/>
+          <w:lang w:val="en-US"/>
+        </w:rPr>
+      </w:pPr>
+      <w:r>
+        <w:rPr>
+          <w:color w:val="000000"/>
+          <w:sz w:val="28"/>
+          <w:szCs w:val="28"/>
+          <w:lang w:val="en-US"/>
         </w:rPr>
         <w:t>}</w:t>
       </w:r>
@@ -9412,13 +8882,15 @@
           <w:color w:val="000000"/>
           <w:sz w:val="28"/>
           <w:szCs w:val="28"/>
-        </w:rPr>
-      </w:pPr>
-      <w:r>
-        <w:rPr>
-          <w:color w:val="000000"/>
-          <w:sz w:val="28"/>
-          <w:szCs w:val="28"/>
+          <w:lang w:val="en-US"/>
+        </w:rPr>
+      </w:pPr>
+      <w:r>
+        <w:rPr>
+          <w:color w:val="000000"/>
+          <w:sz w:val="28"/>
+          <w:szCs w:val="28"/>
+          <w:lang w:val="en-US"/>
         </w:rPr>
         <w:tab/>
       </w:r>
@@ -9428,32 +8900,194 @@
           <w:sz w:val="28"/>
           <w:szCs w:val="28"/>
         </w:rPr>
-        <w:t>После этого в файл страницы static_handler.html во внутрь тега &lt;</w:t>
-      </w:r>
-      <w:proofErr w:type="spellStart"/>
-      <w:r>
-        <w:rPr>
-          <w:color w:val="000000"/>
-          <w:sz w:val="28"/>
-          <w:szCs w:val="28"/>
-        </w:rPr>
-        <w:t>head</w:t>
-      </w:r>
-      <w:proofErr w:type="spellEnd"/>
-      <w:r>
-        <w:rPr>
-          <w:color w:val="000000"/>
-          <w:sz w:val="28"/>
-          <w:szCs w:val="28"/>
-        </w:rPr>
-        <w:t xml:space="preserve">&gt; вставьте тег подключения </w:t>
-      </w:r>
-      <w:proofErr w:type="spellStart"/>
-      <w:r>
-        <w:rPr>
-          <w:color w:val="000000"/>
-          <w:sz w:val="28"/>
-          <w:szCs w:val="28"/>
+        <w:t>После</w:t>
+      </w:r>
+      <w:r>
+        <w:rPr>
+          <w:color w:val="000000"/>
+          <w:sz w:val="28"/>
+          <w:szCs w:val="28"/>
+          <w:lang w:val="en-US"/>
+        </w:rPr>
+        <w:t xml:space="preserve"> </w:t>
+      </w:r>
+      <w:r>
+        <w:rPr>
+          <w:color w:val="000000"/>
+          <w:sz w:val="28"/>
+          <w:szCs w:val="28"/>
+        </w:rPr>
+        <w:t>этого</w:t>
+      </w:r>
+      <w:r>
+        <w:rPr>
+          <w:color w:val="000000"/>
+          <w:sz w:val="28"/>
+          <w:szCs w:val="28"/>
+          <w:lang w:val="en-US"/>
+        </w:rPr>
+        <w:t xml:space="preserve"> </w:t>
+      </w:r>
+      <w:r>
+        <w:rPr>
+          <w:color w:val="000000"/>
+          <w:sz w:val="28"/>
+          <w:szCs w:val="28"/>
+        </w:rPr>
+        <w:t>в</w:t>
+      </w:r>
+      <w:r>
+        <w:rPr>
+          <w:color w:val="000000"/>
+          <w:sz w:val="28"/>
+          <w:szCs w:val="28"/>
+          <w:lang w:val="en-US"/>
+        </w:rPr>
+        <w:t xml:space="preserve"> </w:t>
+      </w:r>
+      <w:r>
+        <w:rPr>
+          <w:color w:val="000000"/>
+          <w:sz w:val="28"/>
+          <w:szCs w:val="28"/>
+        </w:rPr>
+        <w:t>файл</w:t>
+      </w:r>
+      <w:r>
+        <w:rPr>
+          <w:color w:val="000000"/>
+          <w:sz w:val="28"/>
+          <w:szCs w:val="28"/>
+          <w:lang w:val="en-US"/>
+        </w:rPr>
+        <w:t xml:space="preserve"> </w:t>
+      </w:r>
+      <w:r>
+        <w:rPr>
+          <w:color w:val="000000"/>
+          <w:sz w:val="28"/>
+          <w:szCs w:val="28"/>
+        </w:rPr>
+        <w:t>страницы</w:t>
+      </w:r>
+      <w:r>
+        <w:rPr>
+          <w:color w:val="000000"/>
+          <w:sz w:val="28"/>
+          <w:szCs w:val="28"/>
+          <w:lang w:val="en-US"/>
+        </w:rPr>
+        <w:t xml:space="preserve"> static_handler.html </w:t>
+      </w:r>
+      <w:r>
+        <w:rPr>
+          <w:color w:val="000000"/>
+          <w:sz w:val="28"/>
+          <w:szCs w:val="28"/>
+        </w:rPr>
+        <w:t>во</w:t>
+      </w:r>
+      <w:r>
+        <w:rPr>
+          <w:color w:val="000000"/>
+          <w:sz w:val="28"/>
+          <w:szCs w:val="28"/>
+          <w:lang w:val="en-US"/>
+        </w:rPr>
+        <w:t xml:space="preserve"> </w:t>
+      </w:r>
+      <w:r>
+        <w:rPr>
+          <w:color w:val="000000"/>
+          <w:sz w:val="28"/>
+          <w:szCs w:val="28"/>
+        </w:rPr>
+        <w:t>внутрь</w:t>
+      </w:r>
+      <w:r>
+        <w:rPr>
+          <w:color w:val="000000"/>
+          <w:sz w:val="28"/>
+          <w:szCs w:val="28"/>
+          <w:lang w:val="en-US"/>
+        </w:rPr>
+        <w:t xml:space="preserve"> </w:t>
+      </w:r>
+      <w:r>
+        <w:rPr>
+          <w:color w:val="000000"/>
+          <w:sz w:val="28"/>
+          <w:szCs w:val="28"/>
+        </w:rPr>
+        <w:t>тега</w:t>
+      </w:r>
+      <w:r>
+        <w:rPr>
+          <w:color w:val="000000"/>
+          <w:sz w:val="28"/>
+          <w:szCs w:val="28"/>
+          <w:lang w:val="en-US"/>
+        </w:rPr>
+        <w:t xml:space="preserve"> &lt;head&gt; </w:t>
+      </w:r>
+      <w:r>
+        <w:rPr>
+          <w:color w:val="000000"/>
+          <w:sz w:val="28"/>
+          <w:szCs w:val="28"/>
+        </w:rPr>
+        <w:t>вставьте</w:t>
+      </w:r>
+      <w:r>
+        <w:rPr>
+          <w:color w:val="000000"/>
+          <w:sz w:val="28"/>
+          <w:szCs w:val="28"/>
+          <w:lang w:val="en-US"/>
+        </w:rPr>
+        <w:t xml:space="preserve"> </w:t>
+      </w:r>
+      <w:r>
+        <w:rPr>
+          <w:color w:val="000000"/>
+          <w:sz w:val="28"/>
+          <w:szCs w:val="28"/>
+        </w:rPr>
+        <w:t>тег</w:t>
+      </w:r>
+      <w:r>
+        <w:rPr>
+          <w:color w:val="000000"/>
+          <w:sz w:val="28"/>
+          <w:szCs w:val="28"/>
+          <w:lang w:val="en-US"/>
+        </w:rPr>
+        <w:t xml:space="preserve"> </w:t>
+      </w:r>
+      <w:r>
+        <w:rPr>
+          <w:color w:val="000000"/>
+          <w:sz w:val="28"/>
+          <w:szCs w:val="28"/>
+        </w:rPr>
+        <w:t>подключения</w:t>
+      </w:r>
+      <w:r>
+        <w:rPr>
+          <w:color w:val="000000"/>
+          <w:sz w:val="28"/>
+          <w:szCs w:val="28"/>
+          <w:lang w:val="en-US"/>
+        </w:rPr>
+        <w:t xml:space="preserve"> </w:t>
+      </w:r>
+      <w:proofErr w:type="spellStart"/>
+      <w:r>
+        <w:rPr>
+          <w:color w:val="000000"/>
+          <w:sz w:val="28"/>
+          <w:szCs w:val="28"/>
+          <w:lang w:val="en-US"/>
         </w:rPr>
         <w:t>css</w:t>
       </w:r>
@@ -9463,8 +9097,26 @@
           <w:color w:val="000000"/>
           <w:sz w:val="28"/>
           <w:szCs w:val="28"/>
-        </w:rPr>
-        <w:t>-скрипта:</w:t>
+          <w:lang w:val="en-US"/>
+        </w:rPr>
+        <w:t>-</w:t>
+      </w:r>
+      <w:r>
+        <w:rPr>
+          <w:color w:val="000000"/>
+          <w:sz w:val="28"/>
+          <w:szCs w:val="28"/>
+        </w:rPr>
+        <w:t>скрипта</w:t>
+      </w:r>
+      <w:r>
+        <w:rPr>
+          <w:color w:val="000000"/>
+          <w:sz w:val="28"/>
+          <w:szCs w:val="28"/>
+          <w:lang w:val="en-US"/>
+        </w:rPr>
+        <w:t>:</w:t>
       </w:r>
     </w:p>
     <w:p>
@@ -9527,27 +9179,7 @@
           <w:szCs w:val="28"/>
           <w:lang w:val="en-US"/>
         </w:rPr>
-        <w:t>="</w:t>
-      </w:r>
-      <w:proofErr w:type="gramStart"/>
-      <w:r>
-        <w:rPr>
-          <w:color w:val="000000"/>
-          <w:sz w:val="28"/>
-          <w:szCs w:val="28"/>
-          <w:lang w:val="en-US"/>
-        </w:rPr>
-        <w:t>{{ STATIC</w:t>
-      </w:r>
-      <w:proofErr w:type="gramEnd"/>
-      <w:r>
-        <w:rPr>
-          <w:color w:val="000000"/>
-          <w:sz w:val="28"/>
-          <w:szCs w:val="28"/>
-          <w:lang w:val="en-US"/>
-        </w:rPr>
-        <w:t>_URL }}/static/index.css"&gt;</w:t>
+        <w:t>="{{ STATIC_URL }}/static/index.css"&gt;</w:t>
       </w:r>
     </w:p>
     <w:p>
@@ -9886,26 +9518,16 @@
           <w:sz w:val="28"/>
           <w:szCs w:val="28"/>
         </w:rPr>
-        <w:t xml:space="preserve">  </w:t>
-      </w:r>
-      <w:proofErr w:type="gramStart"/>
+        <w:t xml:space="preserve">    </w:t>
+      </w:r>
       <w:r>
         <w:rPr>
           <w:rFonts w:ascii="Times New Roman" w:hAnsi="Times New Roman" w:cs="Times New Roman"/>
           <w:sz w:val="28"/>
           <w:szCs w:val="28"/>
         </w:rPr>
-        <w:t xml:space="preserve">  </w:t>
-      </w:r>
-      <w:r>
-        <w:rPr>
-          <w:rFonts w:ascii="Times New Roman" w:hAnsi="Times New Roman" w:cs="Times New Roman"/>
-          <w:sz w:val="28"/>
-          <w:szCs w:val="28"/>
-        </w:rPr>
         <w:t>}</w:t>
       </w:r>
-      <w:proofErr w:type="gramEnd"/>
     </w:p>
     <w:p>
       <w:pPr>
@@ -10185,25 +9807,7 @@
           <w:sz w:val="28"/>
           <w:szCs w:val="28"/>
         </w:rPr>
-        <w:t>="</w:t>
-      </w:r>
-      <w:proofErr w:type="gramStart"/>
-      <w:r>
-        <w:rPr>
-          <w:color w:val="000000"/>
-          <w:sz w:val="28"/>
-          <w:szCs w:val="28"/>
-        </w:rPr>
-        <w:t>{{ STATIC</w:t>
-      </w:r>
-      <w:proofErr w:type="gramEnd"/>
-      <w:r>
-        <w:rPr>
-          <w:color w:val="000000"/>
-          <w:sz w:val="28"/>
-          <w:szCs w:val="28"/>
-        </w:rPr>
-        <w:t>_URL }}</w:t>
+        <w:t>="{{ STATIC_URL }}</w:t>
       </w:r>
       <w:proofErr w:type="spellStart"/>
       <w:r>
@@ -10504,7 +10108,6 @@
           <w:color w:val="000000"/>
           <w:sz w:val="27"/>
           <w:szCs w:val="27"/>
-          <w:lang w:val="en-US"/>
         </w:rPr>
       </w:pPr>
       <w:r>
@@ -10512,7 +10115,6 @@
           <w:color w:val="000000"/>
           <w:sz w:val="27"/>
           <w:szCs w:val="27"/>
-          <w:lang w:val="en-US"/>
         </w:rPr>
         <w:t>}</w:t>
       </w:r>
@@ -10999,17 +10601,16 @@
           <w:szCs w:val="27"/>
         </w:rPr>
         <w:tab/>
-        <w:t>Последним шагом лабораторной работы является загрузка проекта в удаленный репозиторий. Это представлено на рисунке 19</w:t>
-      </w:r>
-    </w:p>
-    <w:p>
-      <w:pPr>
+        <w:t>Последним шагом лабораторной работы является загрузка проекта в удаленный репозиторий. Это представлено на рисунк</w:t>
+      </w:r>
+      <w:r>
         <w:rPr>
           <w:color w:val="000000"/>
           <w:sz w:val="27"/>
           <w:szCs w:val="27"/>
         </w:rPr>
-      </w:pPr>
+        <w:t>ах 19-21.</w:t>
+      </w:r>
     </w:p>
     <w:p>
       <w:pPr>
@@ -11022,7 +10623,7 @@
     </w:p>
     <w:p>
       <w:pPr>
-        <w:ind w:left="708"/>
+        <w:ind w:firstLine="708"/>
         <w:rPr>
           <w:color w:val="000000"/>
           <w:sz w:val="27"/>
@@ -11031,12 +10632,256 @@
       </w:pPr>
       <w:r>
         <w:rPr>
+          <w:noProof/>
+        </w:rPr>
+        <w:lastRenderedPageBreak/>
+        <w:drawing>
+          <wp:inline distT="0" distB="0" distL="0" distR="0" wp14:anchorId="4233956D" wp14:editId="4FF85CB9">
+            <wp:extent cx="5534025" cy="3981450"/>
+            <wp:effectExtent l="0" t="0" r="9525" b="0"/>
+            <wp:docPr id="6" name="Рисунок 6"/>
+            <wp:cNvGraphicFramePr>
+              <a:graphicFrameLocks xmlns:a="http://schemas.openxmlformats.org/drawingml/2006/main" noChangeAspect="1"/>
+            </wp:cNvGraphicFramePr>
+            <a:graphic xmlns:a="http://schemas.openxmlformats.org/drawingml/2006/main">
+              <a:graphicData uri="http://schemas.openxmlformats.org/drawingml/2006/picture">
+                <pic:pic xmlns:pic="http://schemas.openxmlformats.org/drawingml/2006/picture">
+                  <pic:nvPicPr>
+                    <pic:cNvPr id="1" name=""/>
+                    <pic:cNvPicPr/>
+                  </pic:nvPicPr>
+                  <pic:blipFill>
+                    <a:blip r:embed="rId26"/>
+                    <a:stretch>
+                      <a:fillRect/>
+                    </a:stretch>
+                  </pic:blipFill>
+                  <pic:spPr>
+                    <a:xfrm>
+                      <a:off x="0" y="0"/>
+                      <a:ext cx="5534025" cy="3981450"/>
+                    </a:xfrm>
+                    <a:prstGeom prst="rect">
+                      <a:avLst/>
+                    </a:prstGeom>
+                  </pic:spPr>
+                </pic:pic>
+              </a:graphicData>
+            </a:graphic>
+          </wp:inline>
+        </w:drawing>
+      </w:r>
+    </w:p>
+    <w:p>
+      <w:pPr>
+        <w:ind w:left="708" w:firstLine="708"/>
+        <w:rPr>
           <w:color w:val="000000"/>
           <w:sz w:val="27"/>
           <w:szCs w:val="27"/>
         </w:rPr>
+      </w:pPr>
+      <w:r>
+        <w:rPr>
+          <w:color w:val="000000"/>
+          <w:sz w:val="27"/>
+          <w:szCs w:val="27"/>
+        </w:rPr>
         <w:t>Рисунок 19 – Загрузка проекта на удаленный репозиторий.</w:t>
       </w:r>
+    </w:p>
+    <w:p>
+      <w:pPr>
+        <w:ind w:left="708"/>
+        <w:rPr>
+          <w:color w:val="000000"/>
+          <w:sz w:val="27"/>
+          <w:szCs w:val="27"/>
+        </w:rPr>
+      </w:pPr>
+      <w:r>
+        <w:rPr>
+          <w:noProof/>
+        </w:rPr>
+        <w:drawing>
+          <wp:inline distT="0" distB="0" distL="0" distR="0" wp14:anchorId="1E9448AE" wp14:editId="39B5107B">
+            <wp:extent cx="4267200" cy="381000"/>
+            <wp:effectExtent l="0" t="0" r="0" b="0"/>
+            <wp:docPr id="7" name="Рисунок 7"/>
+            <wp:cNvGraphicFramePr>
+              <a:graphicFrameLocks xmlns:a="http://schemas.openxmlformats.org/drawingml/2006/main" noChangeAspect="1"/>
+            </wp:cNvGraphicFramePr>
+            <a:graphic xmlns:a="http://schemas.openxmlformats.org/drawingml/2006/main">
+              <a:graphicData uri="http://schemas.openxmlformats.org/drawingml/2006/picture">
+                <pic:pic xmlns:pic="http://schemas.openxmlformats.org/drawingml/2006/picture">
+                  <pic:nvPicPr>
+                    <pic:cNvPr id="1" name=""/>
+                    <pic:cNvPicPr/>
+                  </pic:nvPicPr>
+                  <pic:blipFill>
+                    <a:blip r:embed="rId27"/>
+                    <a:stretch>
+                      <a:fillRect/>
+                    </a:stretch>
+                  </pic:blipFill>
+                  <pic:spPr>
+                    <a:xfrm>
+                      <a:off x="0" y="0"/>
+                      <a:ext cx="4267200" cy="381000"/>
+                    </a:xfrm>
+                    <a:prstGeom prst="rect">
+                      <a:avLst/>
+                    </a:prstGeom>
+                  </pic:spPr>
+                </pic:pic>
+              </a:graphicData>
+            </a:graphic>
+          </wp:inline>
+        </w:drawing>
+      </w:r>
+    </w:p>
+    <w:p>
+      <w:pPr>
+        <w:rPr>
+          <w:color w:val="000000"/>
+          <w:sz w:val="27"/>
+          <w:szCs w:val="27"/>
+        </w:rPr>
+      </w:pPr>
+      <w:r>
+        <w:rPr>
+          <w:color w:val="000000"/>
+          <w:sz w:val="27"/>
+          <w:szCs w:val="27"/>
+        </w:rPr>
+        <w:tab/>
+      </w:r>
+      <w:r>
+        <w:rPr>
+          <w:color w:val="000000"/>
+          <w:sz w:val="27"/>
+          <w:szCs w:val="27"/>
+        </w:rPr>
+        <w:tab/>
+        <w:t xml:space="preserve">Рисунок 20 - </w:t>
+      </w:r>
+      <w:r>
+        <w:rPr>
+          <w:color w:val="000000"/>
+          <w:sz w:val="27"/>
+          <w:szCs w:val="27"/>
+        </w:rPr>
+        <w:t>Загрузка проекта на удаленный репозиторий.</w:t>
+      </w:r>
+      <w:r>
+        <w:rPr>
+          <w:color w:val="000000"/>
+          <w:sz w:val="27"/>
+          <w:szCs w:val="27"/>
+        </w:rPr>
+        <w:t>(2)</w:t>
+      </w:r>
+    </w:p>
+    <w:p>
+      <w:pPr>
+        <w:ind w:firstLine="708"/>
+        <w:rPr>
+          <w:color w:val="000000"/>
+          <w:sz w:val="27"/>
+          <w:szCs w:val="27"/>
+        </w:rPr>
+      </w:pPr>
+      <w:r>
+        <w:rPr>
+          <w:noProof/>
+        </w:rPr>
+        <w:drawing>
+          <wp:inline distT="0" distB="0" distL="0" distR="0" wp14:anchorId="2B97F5D0" wp14:editId="56A707A8">
+            <wp:extent cx="4680964" cy="2633472"/>
+            <wp:effectExtent l="0" t="0" r="5715" b="0"/>
+            <wp:docPr id="8" name="Рисунок 8"/>
+            <wp:cNvGraphicFramePr>
+              <a:graphicFrameLocks xmlns:a="http://schemas.openxmlformats.org/drawingml/2006/main" noChangeAspect="1"/>
+            </wp:cNvGraphicFramePr>
+            <a:graphic xmlns:a="http://schemas.openxmlformats.org/drawingml/2006/main">
+              <a:graphicData uri="http://schemas.openxmlformats.org/drawingml/2006/picture">
+                <pic:pic xmlns:pic="http://schemas.openxmlformats.org/drawingml/2006/picture">
+                  <pic:nvPicPr>
+                    <pic:cNvPr id="1" name=""/>
+                    <pic:cNvPicPr/>
+                  </pic:nvPicPr>
+                  <pic:blipFill>
+                    <a:blip r:embed="rId28"/>
+                    <a:stretch>
+                      <a:fillRect/>
+                    </a:stretch>
+                  </pic:blipFill>
+                  <pic:spPr>
+                    <a:xfrm>
+                      <a:off x="0" y="0"/>
+                      <a:ext cx="4699856" cy="2644100"/>
+                    </a:xfrm>
+                    <a:prstGeom prst="rect">
+                      <a:avLst/>
+                    </a:prstGeom>
+                  </pic:spPr>
+                </pic:pic>
+              </a:graphicData>
+            </a:graphic>
+          </wp:inline>
+        </w:drawing>
+      </w:r>
+    </w:p>
+    <w:p>
+      <w:pPr>
+        <w:ind w:left="708" w:firstLine="708"/>
+        <w:rPr>
+          <w:color w:val="000000"/>
+          <w:sz w:val="27"/>
+          <w:szCs w:val="27"/>
+        </w:rPr>
+      </w:pPr>
+      <w:r>
+        <w:rPr>
+          <w:color w:val="000000"/>
+          <w:sz w:val="27"/>
+          <w:szCs w:val="27"/>
+        </w:rPr>
+        <w:t>Рисунок 21 -</w:t>
+      </w:r>
+      <w:r>
+        <w:rPr>
+          <w:color w:val="000000"/>
+          <w:sz w:val="27"/>
+          <w:szCs w:val="27"/>
+        </w:rPr>
+        <w:t xml:space="preserve"> </w:t>
+      </w:r>
+      <w:r>
+        <w:rPr>
+          <w:color w:val="000000"/>
+          <w:sz w:val="27"/>
+          <w:szCs w:val="27"/>
+        </w:rPr>
+        <w:t>Загрузка проекта на удаленный репозиторий.</w:t>
+      </w:r>
+      <w:r>
+        <w:rPr>
+          <w:color w:val="000000"/>
+          <w:sz w:val="27"/>
+          <w:szCs w:val="27"/>
+        </w:rPr>
+        <w:t>(3)</w:t>
+      </w:r>
+    </w:p>
+    <w:p>
+      <w:pPr>
+        <w:rPr>
+          <w:color w:val="000000"/>
+          <w:sz w:val="27"/>
+          <w:szCs w:val="27"/>
+        </w:rPr>
+      </w:pPr>
     </w:p>
     <w:p>
       <w:pPr>
@@ -11105,32 +10950,6 @@
         <w:t xml:space="preserve"> и настройки для обработки статических фалов.</w:t>
       </w:r>
     </w:p>
-    <w:p/>
-    <w:p/>
-    <w:p/>
-    <w:p/>
-    <w:p/>
-    <w:p/>
-    <w:p/>
-    <w:p/>
-    <w:p/>
-    <w:p/>
-    <w:p/>
-    <w:p/>
-    <w:p/>
-    <w:p/>
-    <w:p/>
-    <w:p/>
-    <w:p/>
-    <w:p/>
-    <w:p/>
-    <w:p/>
-    <w:p/>
-    <w:p/>
-    <w:p/>
-    <w:p/>
-    <w:p/>
-    <w:p/>
     <w:p>
       <w:pPr>
         <w:pStyle w:val="af1"/>
@@ -11221,12 +11040,12 @@
       </w:pPr>
     </w:p>
     <w:sectPr>
-      <w:headerReference w:type="even" r:id="rId26"/>
-      <w:headerReference w:type="default" r:id="rId27"/>
-      <w:footerReference w:type="even" r:id="rId28"/>
-      <w:footerReference w:type="default" r:id="rId29"/>
-      <w:headerReference w:type="first" r:id="rId30"/>
-      <w:footerReference w:type="first" r:id="rId31"/>
+      <w:headerReference w:type="even" r:id="rId29"/>
+      <w:headerReference w:type="default" r:id="rId30"/>
+      <w:footerReference w:type="even" r:id="rId31"/>
+      <w:footerReference w:type="default" r:id="rId32"/>
+      <w:headerReference w:type="first" r:id="rId33"/>
+      <w:footerReference w:type="first" r:id="rId34"/>
       <w:pgSz w:w="11906" w:h="16838"/>
       <w:pgMar w:top="1134" w:right="850" w:bottom="1134" w:left="1701" w:header="708" w:footer="708" w:gutter="0"/>
       <w:cols w:space="708"/>

</xml_diff>